<commit_message>
Writing Game Maker Article and Daily Cartoon Update
</commit_message>
<xml_diff>
--- a/Articles/2026/2_Game_Maker_2/17_Creating_Bouncing_Slime/17 Creating a Bouncing Slime.docx
+++ b/Articles/2026/2_Game_Maker_2/17_Creating_Bouncing_Slime/17 Creating a Bouncing Slime.docx
@@ -1394,6 +1394,7 @@
           <w:szCs w:val="160"/>
         </w:rPr>
       </w:pPr>
+      <w:bookmarkStart w:id="6" w:name="_Hlk221608546"/>
       <w:r>
         <w:rPr>
           <w:b/>
@@ -1405,6 +1406,7 @@
         <w:t>4</w:t>
       </w:r>
     </w:p>
+    <w:bookmarkEnd w:id="6"/>
     <w:p>
       <w:pPr>
         <w:pStyle w:val="code"/>
@@ -1417,12 +1419,12 @@
       <w:r>
         <w:t xml:space="preserve">// ~ </w:t>
       </w:r>
-      <w:bookmarkStart w:id="6" w:name="_Hlk221179580"/>
+      <w:bookmarkStart w:id="7" w:name="_Hlk221179580"/>
       <w:proofErr w:type="spellStart"/>
       <w:r>
         <w:t>obj_blue_bouncing_directional_slime</w:t>
       </w:r>
-      <w:bookmarkEnd w:id="6"/>
+      <w:bookmarkEnd w:id="7"/>
       <w:proofErr w:type="spellEnd"/>
       <w:r>
         <w:t xml:space="preserve"> </w:t>
@@ -1504,6 +1506,28 @@
         </w:drawing>
       </w:r>
     </w:p>
+    <w:p/>
+    <w:p>
+      <w:pPr>
+        <w:rPr>
+          <w:b/>
+          <w:bCs/>
+          <w:color w:val="EE0000"/>
+          <w:sz w:val="160"/>
+          <w:szCs w:val="160"/>
+        </w:rPr>
+      </w:pPr>
+      <w:r>
+        <w:rPr>
+          <w:b/>
+          <w:bCs/>
+          <w:color w:val="EE0000"/>
+          <w:sz w:val="160"/>
+          <w:szCs w:val="160"/>
+        </w:rPr>
+        <w:t>5</w:t>
+      </w:r>
+    </w:p>
     <w:p>
       <w:pPr>
         <w:pStyle w:val="RecipeHeading"/>
@@ -1514,18 +1538,13 @@
     </w:p>
     <w:p>
       <w:pPr>
-        <w:pStyle w:val="code"/>
-      </w:pPr>
-    </w:p>
-    <w:p>
-      <w:pPr>
         <w:pStyle w:val="Heading1"/>
       </w:pPr>
-      <w:bookmarkStart w:id="7" w:name="_Toc221179265"/>
+      <w:bookmarkStart w:id="8" w:name="_Toc221179265"/>
       <w:r>
         <w:t>How to Control the slime generation</w:t>
       </w:r>
-      <w:bookmarkEnd w:id="7"/>
+      <w:bookmarkEnd w:id="8"/>
     </w:p>
     <w:p>
       <w:pPr>
@@ -1560,6 +1579,7 @@
     <w:p>
       <w:pPr>
         <w:pStyle w:val="NoSpacing"/>
+        <w:ind w:left="720"/>
       </w:pPr>
     </w:p>
     <w:p>
@@ -1568,6 +1588,9 @@
       </w:r>
       <w:proofErr w:type="spellStart"/>
       <w:r>
+        <w:rPr>
+          <w:rStyle w:val="Strong"/>
+        </w:rPr>
         <w:t>slimes_to_spawn</w:t>
       </w:r>
       <w:proofErr w:type="spellEnd"/>
@@ -1576,13 +1599,273 @@
       </w:r>
       <w:r>
         <w:br/>
-        <w:t>If you want them smaller or larger, adjust </w:t>
-      </w:r>
+      </w:r>
+    </w:p>
+    <w:p>
+      <w:pPr>
+        <w:pStyle w:val="NoSpacing"/>
+        <w:ind w:left="720"/>
+      </w:pPr>
+    </w:p>
+    <w:p>
+      <w:pPr>
+        <w:rPr>
+          <w:rStyle w:val="IntenseEmphasis"/>
+        </w:rPr>
+      </w:pPr>
       <w:proofErr w:type="spellStart"/>
       <w:r>
         <w:rPr>
+          <w:rStyle w:val="IntenseEmphasis"/>
+        </w:rPr>
+        <w:t>obj_controller</w:t>
+      </w:r>
+      <w:proofErr w:type="spellEnd"/>
+    </w:p>
+    <w:p>
+      <w:r>
+        <w:lastRenderedPageBreak/>
+        <w:drawing>
+          <wp:inline distT="0" distB="0" distL="0" distR="0" wp14:anchorId="34222DB8" wp14:editId="1E40A970">
+            <wp:extent cx="3286584" cy="1181265"/>
+            <wp:effectExtent l="0" t="0" r="9525" b="0"/>
+            <wp:docPr id="1721005029" name="Picture 1"/>
+            <wp:cNvGraphicFramePr>
+              <a:graphicFrameLocks xmlns:a="http://schemas.openxmlformats.org/drawingml/2006/main" noChangeAspect="1"/>
+            </wp:cNvGraphicFramePr>
+            <a:graphic xmlns:a="http://schemas.openxmlformats.org/drawingml/2006/main">
+              <a:graphicData uri="http://schemas.openxmlformats.org/drawingml/2006/picture">
+                <pic:pic xmlns:pic="http://schemas.openxmlformats.org/drawingml/2006/picture">
+                  <pic:nvPicPr>
+                    <pic:cNvPr id="1721005029" name=""/>
+                    <pic:cNvPicPr/>
+                  </pic:nvPicPr>
+                  <pic:blipFill>
+                    <a:blip r:embed="rId21"/>
+                    <a:stretch>
+                      <a:fillRect/>
+                    </a:stretch>
+                  </pic:blipFill>
+                  <pic:spPr>
+                    <a:xfrm>
+                      <a:off x="0" y="0"/>
+                      <a:ext cx="3286584" cy="1181265"/>
+                    </a:xfrm>
+                    <a:prstGeom prst="rect">
+                      <a:avLst/>
+                    </a:prstGeom>
+                  </pic:spPr>
+                </pic:pic>
+              </a:graphicData>
+            </a:graphic>
+          </wp:inline>
+        </w:drawing>
+      </w:r>
+    </w:p>
+    <w:p>
+      <w:r>
+        <w:t xml:space="preserve">Scroll down in the code to find </w:t>
+      </w:r>
+      <w:r>
+        <w:rPr>
           <w:rStyle w:val="Strong"/>
         </w:rPr>
+        <w:t>section 3.5</w:t>
+      </w:r>
+      <w:r>
+        <w:t xml:space="preserve"> in the Create code, and just change that number here.</w:t>
+      </w:r>
+    </w:p>
+    <w:p>
+      <w:r>
+        <w:drawing>
+          <wp:inline distT="0" distB="0" distL="0" distR="0" wp14:anchorId="2AE78256" wp14:editId="0E7FEC4B">
+            <wp:extent cx="5458587" cy="1247949"/>
+            <wp:effectExtent l="0" t="0" r="8890" b="9525"/>
+            <wp:docPr id="1830284738" name="Picture 1"/>
+            <wp:cNvGraphicFramePr>
+              <a:graphicFrameLocks xmlns:a="http://schemas.openxmlformats.org/drawingml/2006/main" noChangeAspect="1"/>
+            </wp:cNvGraphicFramePr>
+            <a:graphic xmlns:a="http://schemas.openxmlformats.org/drawingml/2006/main">
+              <a:graphicData uri="http://schemas.openxmlformats.org/drawingml/2006/picture">
+                <pic:pic xmlns:pic="http://schemas.openxmlformats.org/drawingml/2006/picture">
+                  <pic:nvPicPr>
+                    <pic:cNvPr id="1830284738" name=""/>
+                    <pic:cNvPicPr/>
+                  </pic:nvPicPr>
+                  <pic:blipFill>
+                    <a:blip r:embed="rId22"/>
+                    <a:stretch>
+                      <a:fillRect/>
+                    </a:stretch>
+                  </pic:blipFill>
+                  <pic:spPr>
+                    <a:xfrm>
+                      <a:off x="0" y="0"/>
+                      <a:ext cx="5458587" cy="1247949"/>
+                    </a:xfrm>
+                    <a:prstGeom prst="rect">
+                      <a:avLst/>
+                    </a:prstGeom>
+                  </pic:spPr>
+                </pic:pic>
+              </a:graphicData>
+            </a:graphic>
+          </wp:inline>
+        </w:drawing>
+      </w:r>
+    </w:p>
+    <w:p>
+      <w:r>
+        <w:t xml:space="preserve">Now go to the </w:t>
+      </w:r>
+      <w:r>
+        <w:rPr>
+          <w:rStyle w:val="Strong"/>
+        </w:rPr>
+        <w:t>script</w:t>
+      </w:r>
+      <w:r>
+        <w:t xml:space="preserve"> section of the code, and find </w:t>
+      </w:r>
+      <w:proofErr w:type="spellStart"/>
+      <w:r>
+        <w:rPr>
+          <w:rStyle w:val="Strong"/>
+        </w:rPr>
+        <w:t>scr_regenerate_maze</w:t>
+      </w:r>
+      <w:proofErr w:type="spellEnd"/>
+      <w:r>
+        <w:t>.</w:t>
+      </w:r>
+    </w:p>
+    <w:p>
+      <w:r>
+        <w:drawing>
+          <wp:inline distT="0" distB="0" distL="0" distR="0" wp14:anchorId="551FE064" wp14:editId="42F03D6F">
+            <wp:extent cx="3086531" cy="1648055"/>
+            <wp:effectExtent l="0" t="0" r="0" b="9525"/>
+            <wp:docPr id="1028499222" name="Picture 1"/>
+            <wp:cNvGraphicFramePr>
+              <a:graphicFrameLocks xmlns:a="http://schemas.openxmlformats.org/drawingml/2006/main" noChangeAspect="1"/>
+            </wp:cNvGraphicFramePr>
+            <a:graphic xmlns:a="http://schemas.openxmlformats.org/drawingml/2006/main">
+              <a:graphicData uri="http://schemas.openxmlformats.org/drawingml/2006/picture">
+                <pic:pic xmlns:pic="http://schemas.openxmlformats.org/drawingml/2006/picture">
+                  <pic:nvPicPr>
+                    <pic:cNvPr id="1028499222" name=""/>
+                    <pic:cNvPicPr/>
+                  </pic:nvPicPr>
+                  <pic:blipFill>
+                    <a:blip r:embed="rId23"/>
+                    <a:stretch>
+                      <a:fillRect/>
+                    </a:stretch>
+                  </pic:blipFill>
+                  <pic:spPr>
+                    <a:xfrm>
+                      <a:off x="0" y="0"/>
+                      <a:ext cx="3086531" cy="1648055"/>
+                    </a:xfrm>
+                    <a:prstGeom prst="rect">
+                      <a:avLst/>
+                    </a:prstGeom>
+                  </pic:spPr>
+                </pic:pic>
+              </a:graphicData>
+            </a:graphic>
+          </wp:inline>
+        </w:drawing>
+      </w:r>
+    </w:p>
+    <w:p>
+      <w:r>
+        <w:rPr>
+          <w:rStyle w:val="BoldRedChar"/>
+        </w:rPr>
+        <w:t>Remember,</w:t>
+      </w:r>
+      <w:r>
+        <w:t xml:space="preserve"> this is just a single file, we are not needing to deal with any events. Just open the script file.</w:t>
+      </w:r>
+    </w:p>
+    <w:p/>
+    <w:p>
+      <w:r>
+        <w:t xml:space="preserve">Now scroll down in the </w:t>
+      </w:r>
+      <w:r>
+        <w:rPr>
+          <w:rStyle w:val="Strong"/>
+        </w:rPr>
+        <w:t>Script</w:t>
+      </w:r>
+      <w:r>
+        <w:t xml:space="preserve"> file, and find this section and change the number of slimes you want in your dungeon.</w:t>
+      </w:r>
+    </w:p>
+    <w:p>
+      <w:r>
+        <w:drawing>
+          <wp:inline distT="0" distB="0" distL="0" distR="0" wp14:anchorId="5FC9E529" wp14:editId="1456E8AD">
+            <wp:extent cx="5943600" cy="1051560"/>
+            <wp:effectExtent l="0" t="0" r="0" b="0"/>
+            <wp:docPr id="541688031" name="Picture 1"/>
+            <wp:cNvGraphicFramePr>
+              <a:graphicFrameLocks xmlns:a="http://schemas.openxmlformats.org/drawingml/2006/main" noChangeAspect="1"/>
+            </wp:cNvGraphicFramePr>
+            <a:graphic xmlns:a="http://schemas.openxmlformats.org/drawingml/2006/main">
+              <a:graphicData uri="http://schemas.openxmlformats.org/drawingml/2006/picture">
+                <pic:pic xmlns:pic="http://schemas.openxmlformats.org/drawingml/2006/picture">
+                  <pic:nvPicPr>
+                    <pic:cNvPr id="541688031" name=""/>
+                    <pic:cNvPicPr/>
+                  </pic:nvPicPr>
+                  <pic:blipFill>
+                    <a:blip r:embed="rId24"/>
+                    <a:stretch>
+                      <a:fillRect/>
+                    </a:stretch>
+                  </pic:blipFill>
+                  <pic:spPr>
+                    <a:xfrm>
+                      <a:off x="0" y="0"/>
+                      <a:ext cx="5943600" cy="1051560"/>
+                    </a:xfrm>
+                    <a:prstGeom prst="rect">
+                      <a:avLst/>
+                    </a:prstGeom>
+                  </pic:spPr>
+                </pic:pic>
+              </a:graphicData>
+            </a:graphic>
+          </wp:inline>
+        </w:drawing>
+      </w:r>
+    </w:p>
+    <w:p/>
+    <w:p/>
+    <w:p>
+      <w:pPr>
+        <w:pStyle w:val="NoSpacing"/>
+      </w:pPr>
+    </w:p>
+    <w:p>
+      <w:r>
+        <w:t xml:space="preserve">If you want </w:t>
+      </w:r>
+      <w:r>
+        <w:t>those little blue furry dungeon slimes to be either,</w:t>
+      </w:r>
+      <w:r>
+        <w:t xml:space="preserve"> smaller or larger, adjust </w:t>
+      </w:r>
+      <w:proofErr w:type="spellStart"/>
+      <w:r>
+        <w:rPr>
+          <w:rStyle w:val="Strong"/>
+        </w:rPr>
         <w:t>image_xscale</w:t>
       </w:r>
       <w:proofErr w:type="spellEnd"/>
@@ -1622,7 +1905,92 @@
         <w:t xml:space="preserve"> Event.</w:t>
       </w:r>
     </w:p>
-    <w:p/>
+    <w:p>
+      <w:r>
+        <w:t xml:space="preserve">Open back up that file that we created earlier for the blue furry slime. This time (IF YOU WANT TO MAKE CHANGES) you can change the size of this critter, by going </w:t>
+      </w:r>
+      <w:proofErr w:type="spellStart"/>
+      <w:r>
+        <w:t>herel</w:t>
+      </w:r>
+      <w:proofErr w:type="spellEnd"/>
+    </w:p>
+    <w:p>
+      <w:pPr>
+        <w:pStyle w:val="RecipeHeading"/>
+      </w:pPr>
+      <w:r>
+        <w:t xml:space="preserve">// ~ </w:t>
+      </w:r>
+      <w:proofErr w:type="spellStart"/>
+      <w:r>
+        <w:t>obj_blue_bouncing_directional_slime</w:t>
+      </w:r>
+      <w:proofErr w:type="spellEnd"/>
+      <w:r>
+        <w:t xml:space="preserve"> – CREATE</w:t>
+      </w:r>
+    </w:p>
+    <w:p>
+      <w:pPr>
+        <w:pStyle w:val="RecipeHeading"/>
+      </w:pPr>
+      <w:r>
+        <w:drawing>
+          <wp:inline distT="0" distB="0" distL="0" distR="0" wp14:anchorId="43397CD3" wp14:editId="6E5358EC">
+            <wp:extent cx="5943600" cy="4894580"/>
+            <wp:effectExtent l="0" t="0" r="0" b="1270"/>
+            <wp:docPr id="89765056" name="Picture 1"/>
+            <wp:cNvGraphicFramePr>
+              <a:graphicFrameLocks xmlns:a="http://schemas.openxmlformats.org/drawingml/2006/main" noChangeAspect="1"/>
+            </wp:cNvGraphicFramePr>
+            <a:graphic xmlns:a="http://schemas.openxmlformats.org/drawingml/2006/main">
+              <a:graphicData uri="http://schemas.openxmlformats.org/drawingml/2006/picture">
+                <pic:pic xmlns:pic="http://schemas.openxmlformats.org/drawingml/2006/picture">
+                  <pic:nvPicPr>
+                    <pic:cNvPr id="89765056" name=""/>
+                    <pic:cNvPicPr/>
+                  </pic:nvPicPr>
+                  <pic:blipFill>
+                    <a:blip r:embed="rId25"/>
+                    <a:stretch>
+                      <a:fillRect/>
+                    </a:stretch>
+                  </pic:blipFill>
+                  <pic:spPr>
+                    <a:xfrm>
+                      <a:off x="0" y="0"/>
+                      <a:ext cx="5943600" cy="4894580"/>
+                    </a:xfrm>
+                    <a:prstGeom prst="rect">
+                      <a:avLst/>
+                    </a:prstGeom>
+                  </pic:spPr>
+                </pic:pic>
+              </a:graphicData>
+            </a:graphic>
+          </wp:inline>
+        </w:drawing>
+      </w:r>
+    </w:p>
+    <w:p>
+      <w:pPr>
+        <w:pStyle w:val="RecipeHeading"/>
+      </w:pPr>
+    </w:p>
+    <w:p>
+      <w:r>
+        <w:t xml:space="preserve">Well, that is just about all we need to know right now about creating some blue furry slimes for your dungeon. You should now know enough to create an enemy. Just remember, the main enemy will be the same. You will just be adding different behaviors in the code. This will be done to enable different reactions from each of the characters, when they </w:t>
+      </w:r>
+      <w:proofErr w:type="gramStart"/>
+      <w:r>
+        <w:t>come in contact with</w:t>
+      </w:r>
+      <w:proofErr w:type="gramEnd"/>
+      <w:r>
+        <w:t xml:space="preserve"> our hero.</w:t>
+      </w:r>
+    </w:p>
     <w:sectPr>
       <w:pgSz w:w="12240" w:h="15840"/>
       <w:pgMar w:top="1440" w:right="1440" w:bottom="1440" w:left="1440" w:header="720" w:footer="720" w:gutter="0"/>

</xml_diff>